<commit_message>
Updated file with up to date department and prices
</commit_message>
<xml_diff>
--- a/superstore/API BLUEPRINT.docx
+++ b/superstore/API BLUEPRINT.docx
@@ -217,6 +217,15 @@
         <w:tab/>
       </w:r>
     </w:p>
+    <w:p>
+      <w:pPr>
+        <w:rPr>
+          <w:sz w:val="24"/>
+          <w:szCs w:val="24"/>
+          <w:lang w:val="en-US"/>
+        </w:rPr>
+      </w:pPr>
+    </w:p>
     <w:tbl>
       <w:tblPr>
         <w:tblStyle w:val="TableGrid"/>
@@ -1218,6 +1227,7 @@
                 <w:szCs w:val="24"/>
                 <w:lang w:val="en-US"/>
               </w:rPr>
+              <w:lastRenderedPageBreak/>
               <w:t>INPUT</w:t>
             </w:r>
           </w:p>
@@ -1259,7 +1269,6 @@
                 <w:szCs w:val="24"/>
                 <w:lang w:val="en-US"/>
               </w:rPr>
-              <w:lastRenderedPageBreak/>
               <w:t xml:space="preserve">       “email”: string</w:t>
             </w:r>
           </w:p>
@@ -1325,7 +1334,6 @@
                 <w:szCs w:val="24"/>
                 <w:lang w:val="en-US"/>
               </w:rPr>
-              <w:lastRenderedPageBreak/>
               <w:t>OUTPUT</w:t>
             </w:r>
           </w:p>
@@ -2137,25 +2145,25 @@
                 <w:szCs w:val="24"/>
                 <w:lang w:val="en-US"/>
               </w:rPr>
-              <w:t>“security-question”: string</w:t>
-            </w:r>
-          </w:p>
-          <w:p>
-            <w:pPr>
-              <w:spacing w:after="160" w:line="259" w:lineRule="auto"/>
-              <w:rPr>
-                <w:sz w:val="24"/>
-                <w:szCs w:val="24"/>
-                <w:lang w:val="en-US"/>
-              </w:rPr>
-            </w:pPr>
-            <w:r>
-              <w:rPr>
-                <w:sz w:val="24"/>
-                <w:szCs w:val="24"/>
-                <w:lang w:val="en-US"/>
-              </w:rPr>
-              <w:t xml:space="preserve">    “security-answer”: string</w:t>
+              <w:t>“</w:t>
+            </w:r>
+            <w:proofErr w:type="gramStart"/>
+            <w:r>
+              <w:rPr>
+                <w:sz w:val="24"/>
+                <w:szCs w:val="24"/>
+                <w:lang w:val="en-US"/>
+              </w:rPr>
+              <w:t>security</w:t>
+            </w:r>
+            <w:proofErr w:type="gramEnd"/>
+            <w:r>
+              <w:rPr>
+                <w:sz w:val="24"/>
+                <w:szCs w:val="24"/>
+                <w:lang w:val="en-US"/>
+              </w:rPr>
+              <w:t>-question”: string</w:t>
             </w:r>
           </w:p>
           <w:p>
@@ -2174,6 +2182,42 @@
                 <w:lang w:val="en-US"/>
               </w:rPr>
               <w:lastRenderedPageBreak/>
+              <w:t xml:space="preserve">    “</w:t>
+            </w:r>
+            <w:proofErr w:type="gramStart"/>
+            <w:r>
+              <w:rPr>
+                <w:sz w:val="24"/>
+                <w:szCs w:val="24"/>
+                <w:lang w:val="en-US"/>
+              </w:rPr>
+              <w:t>security</w:t>
+            </w:r>
+            <w:proofErr w:type="gramEnd"/>
+            <w:r>
+              <w:rPr>
+                <w:sz w:val="24"/>
+                <w:szCs w:val="24"/>
+                <w:lang w:val="en-US"/>
+              </w:rPr>
+              <w:t>-answer”: string</w:t>
+            </w:r>
+          </w:p>
+          <w:p>
+            <w:pPr>
+              <w:spacing w:after="160" w:line="259" w:lineRule="auto"/>
+              <w:rPr>
+                <w:sz w:val="24"/>
+                <w:szCs w:val="24"/>
+                <w:lang w:val="en-US"/>
+              </w:rPr>
+            </w:pPr>
+            <w:r>
+              <w:rPr>
+                <w:sz w:val="24"/>
+                <w:szCs w:val="24"/>
+                <w:lang w:val="en-US"/>
+              </w:rPr>
               <w:t>}]</w:t>
             </w:r>
           </w:p>
@@ -2580,25 +2624,61 @@
                 <w:szCs w:val="24"/>
                 <w:lang w:val="en-US"/>
               </w:rPr>
-              <w:t xml:space="preserve">    “security-question”: string</w:t>
-            </w:r>
-          </w:p>
-          <w:p>
-            <w:pPr>
-              <w:spacing w:after="160" w:line="259" w:lineRule="auto"/>
-              <w:rPr>
-                <w:sz w:val="24"/>
-                <w:szCs w:val="24"/>
-                <w:lang w:val="en-US"/>
-              </w:rPr>
-            </w:pPr>
-            <w:r>
-              <w:rPr>
-                <w:sz w:val="24"/>
-                <w:szCs w:val="24"/>
-                <w:lang w:val="en-US"/>
-              </w:rPr>
-              <w:t xml:space="preserve">    “security-answer”: string</w:t>
+              <w:t xml:space="preserve">    “</w:t>
+            </w:r>
+            <w:proofErr w:type="gramStart"/>
+            <w:r>
+              <w:rPr>
+                <w:sz w:val="24"/>
+                <w:szCs w:val="24"/>
+                <w:lang w:val="en-US"/>
+              </w:rPr>
+              <w:t>security</w:t>
+            </w:r>
+            <w:proofErr w:type="gramEnd"/>
+            <w:r>
+              <w:rPr>
+                <w:sz w:val="24"/>
+                <w:szCs w:val="24"/>
+                <w:lang w:val="en-US"/>
+              </w:rPr>
+              <w:t>-question”: string</w:t>
+            </w:r>
+          </w:p>
+          <w:p>
+            <w:pPr>
+              <w:spacing w:after="160" w:line="259" w:lineRule="auto"/>
+              <w:rPr>
+                <w:sz w:val="24"/>
+                <w:szCs w:val="24"/>
+                <w:lang w:val="en-US"/>
+              </w:rPr>
+            </w:pPr>
+            <w:r>
+              <w:rPr>
+                <w:sz w:val="24"/>
+                <w:szCs w:val="24"/>
+                <w:lang w:val="en-US"/>
+              </w:rPr>
+              <w:t xml:space="preserve">    “</w:t>
+            </w:r>
+            <w:proofErr w:type="gramStart"/>
+            <w:r>
+              <w:rPr>
+                <w:sz w:val="24"/>
+                <w:szCs w:val="24"/>
+                <w:lang w:val="en-US"/>
+              </w:rPr>
+              <w:t>security</w:t>
+            </w:r>
+            <w:proofErr w:type="gramEnd"/>
+            <w:r>
+              <w:rPr>
+                <w:sz w:val="24"/>
+                <w:szCs w:val="24"/>
+                <w:lang w:val="en-US"/>
+              </w:rPr>
+              <w:t>-answer”: string</w:t>
             </w:r>
           </w:p>
           <w:p>
@@ -3118,6 +3198,7 @@
                 <w:szCs w:val="24"/>
                 <w:lang w:val="en-US"/>
               </w:rPr>
+              <w:lastRenderedPageBreak/>
               <w:t>}]</w:t>
             </w:r>
           </w:p>
@@ -3166,7 +3247,6 @@
                 <w:szCs w:val="24"/>
                 <w:lang w:val="en-US"/>
               </w:rPr>
-              <w:lastRenderedPageBreak/>
               <w:t xml:space="preserve">ENDPOINT </w:t>
             </w:r>
             <w:r>
@@ -4060,6 +4140,7 @@
                 <w:szCs w:val="24"/>
                 <w:lang w:val="en-US"/>
               </w:rPr>
+              <w:lastRenderedPageBreak/>
               <w:t>URL</w:t>
             </w:r>
           </w:p>
@@ -4167,7 +4248,6 @@
                 <w:szCs w:val="24"/>
                 <w:lang w:val="en-US"/>
               </w:rPr>
-              <w:lastRenderedPageBreak/>
               <w:t>INPUT</w:t>
             </w:r>
           </w:p>
@@ -4212,13 +4292,23 @@
               <w:t xml:space="preserve">     “</w:t>
             </w:r>
             <w:proofErr w:type="spellStart"/>
-            <w:r>
-              <w:rPr>
-                <w:sz w:val="24"/>
-                <w:szCs w:val="24"/>
-                <w:lang w:val="en-US"/>
-              </w:rPr>
-              <w:t>manager_</w:t>
+            <w:proofErr w:type="gramStart"/>
+            <w:r>
+              <w:rPr>
+                <w:sz w:val="24"/>
+                <w:szCs w:val="24"/>
+                <w:lang w:val="en-US"/>
+              </w:rPr>
+              <w:t>manager</w:t>
+            </w:r>
+            <w:proofErr w:type="gramEnd"/>
+            <w:r>
+              <w:rPr>
+                <w:sz w:val="24"/>
+                <w:szCs w:val="24"/>
+                <w:lang w:val="en-US"/>
+              </w:rPr>
+              <w:t>_</w:t>
             </w:r>
             <w:r>
               <w:rPr>
@@ -4629,13 +4719,23 @@
               <w:t xml:space="preserve">     “</w:t>
             </w:r>
             <w:proofErr w:type="spellStart"/>
-            <w:r>
-              <w:rPr>
-                <w:sz w:val="24"/>
-                <w:szCs w:val="24"/>
-                <w:lang w:val="en-US"/>
-              </w:rPr>
-              <w:t>manager_</w:t>
+            <w:proofErr w:type="gramStart"/>
+            <w:r>
+              <w:rPr>
+                <w:sz w:val="24"/>
+                <w:szCs w:val="24"/>
+                <w:lang w:val="en-US"/>
+              </w:rPr>
+              <w:t>manager</w:t>
+            </w:r>
+            <w:proofErr w:type="gramEnd"/>
+            <w:r>
+              <w:rPr>
+                <w:sz w:val="24"/>
+                <w:szCs w:val="24"/>
+                <w:lang w:val="en-US"/>
+              </w:rPr>
+              <w:t>_</w:t>
             </w:r>
             <w:r>
               <w:rPr>
@@ -5046,13 +5146,23 @@
               <w:t xml:space="preserve">    “</w:t>
             </w:r>
             <w:proofErr w:type="spellStart"/>
-            <w:r>
-              <w:rPr>
-                <w:sz w:val="24"/>
-                <w:szCs w:val="24"/>
-                <w:lang w:val="en-US"/>
-              </w:rPr>
-              <w:t>customer_id</w:t>
+            <w:proofErr w:type="gramStart"/>
+            <w:r>
+              <w:rPr>
+                <w:sz w:val="24"/>
+                <w:szCs w:val="24"/>
+                <w:lang w:val="en-US"/>
+              </w:rPr>
+              <w:t>customer</w:t>
+            </w:r>
+            <w:proofErr w:type="gramEnd"/>
+            <w:r>
+              <w:rPr>
+                <w:sz w:val="24"/>
+                <w:szCs w:val="24"/>
+                <w:lang w:val="en-US"/>
+              </w:rPr>
+              <w:t>_id</w:t>
             </w:r>
             <w:proofErr w:type="spellEnd"/>
             <w:r>
@@ -5090,13 +5200,23 @@
               <w:t>“</w:t>
             </w:r>
             <w:proofErr w:type="spellStart"/>
-            <w:r>
-              <w:rPr>
-                <w:sz w:val="24"/>
-                <w:szCs w:val="24"/>
-                <w:lang w:val="en-US"/>
-              </w:rPr>
-              <w:t>company_name</w:t>
+            <w:proofErr w:type="gramStart"/>
+            <w:r>
+              <w:rPr>
+                <w:sz w:val="24"/>
+                <w:szCs w:val="24"/>
+                <w:lang w:val="en-US"/>
+              </w:rPr>
+              <w:t>company</w:t>
+            </w:r>
+            <w:proofErr w:type="gramEnd"/>
+            <w:r>
+              <w:rPr>
+                <w:sz w:val="24"/>
+                <w:szCs w:val="24"/>
+                <w:lang w:val="en-US"/>
+              </w:rPr>
+              <w:t>_name</w:t>
             </w:r>
             <w:proofErr w:type="spellEnd"/>
             <w:r>
@@ -5126,13 +5246,23 @@
               <w:t xml:space="preserve">    “</w:t>
             </w:r>
             <w:proofErr w:type="spellStart"/>
-            <w:r>
-              <w:rPr>
-                <w:sz w:val="24"/>
-                <w:szCs w:val="24"/>
-                <w:lang w:val="en-US"/>
-              </w:rPr>
-              <w:t>product_name</w:t>
+            <w:proofErr w:type="gramStart"/>
+            <w:r>
+              <w:rPr>
+                <w:sz w:val="24"/>
+                <w:szCs w:val="24"/>
+                <w:lang w:val="en-US"/>
+              </w:rPr>
+              <w:t>product</w:t>
+            </w:r>
+            <w:proofErr w:type="gramEnd"/>
+            <w:r>
+              <w:rPr>
+                <w:sz w:val="24"/>
+                <w:szCs w:val="24"/>
+                <w:lang w:val="en-US"/>
+              </w:rPr>
+              <w:t>_name</w:t>
             </w:r>
             <w:proofErr w:type="spellEnd"/>
             <w:r>
@@ -5159,16 +5289,27 @@
                 <w:szCs w:val="24"/>
                 <w:lang w:val="en-US"/>
               </w:rPr>
+              <w:lastRenderedPageBreak/>
               <w:t xml:space="preserve">    “</w:t>
             </w:r>
             <w:proofErr w:type="spellStart"/>
-            <w:r>
-              <w:rPr>
-                <w:sz w:val="24"/>
-                <w:szCs w:val="24"/>
-                <w:lang w:val="en-US"/>
-              </w:rPr>
-              <w:t>department_id</w:t>
+            <w:proofErr w:type="gramStart"/>
+            <w:r>
+              <w:rPr>
+                <w:sz w:val="24"/>
+                <w:szCs w:val="24"/>
+                <w:lang w:val="en-US"/>
+              </w:rPr>
+              <w:t>department</w:t>
+            </w:r>
+            <w:proofErr w:type="gramEnd"/>
+            <w:r>
+              <w:rPr>
+                <w:sz w:val="24"/>
+                <w:szCs w:val="24"/>
+                <w:lang w:val="en-US"/>
+              </w:rPr>
+              <w:t>_id</w:t>
             </w:r>
             <w:proofErr w:type="spellEnd"/>
             <w:r>
@@ -5213,7 +5354,6 @@
                 <w:szCs w:val="24"/>
                 <w:lang w:val="en-US"/>
               </w:rPr>
-              <w:lastRenderedPageBreak/>
               <w:t>}]</w:t>
             </w:r>
           </w:p>
@@ -5573,13 +5713,23 @@
               <w:t xml:space="preserve">   “</w:t>
             </w:r>
             <w:proofErr w:type="spellStart"/>
-            <w:r>
-              <w:rPr>
-                <w:sz w:val="24"/>
-                <w:szCs w:val="24"/>
-                <w:lang w:val="en-US"/>
-              </w:rPr>
-              <w:t>customer_id</w:t>
+            <w:proofErr w:type="gramStart"/>
+            <w:r>
+              <w:rPr>
+                <w:sz w:val="24"/>
+                <w:szCs w:val="24"/>
+                <w:lang w:val="en-US"/>
+              </w:rPr>
+              <w:t>customer</w:t>
+            </w:r>
+            <w:proofErr w:type="gramEnd"/>
+            <w:r>
+              <w:rPr>
+                <w:sz w:val="24"/>
+                <w:szCs w:val="24"/>
+                <w:lang w:val="en-US"/>
+              </w:rPr>
+              <w:t>_id</w:t>
             </w:r>
             <w:proofErr w:type="spellEnd"/>
             <w:r>
@@ -5679,13 +5829,23 @@
               <w:t xml:space="preserve">   “</w:t>
             </w:r>
             <w:proofErr w:type="spellStart"/>
-            <w:r>
-              <w:rPr>
-                <w:sz w:val="24"/>
-                <w:szCs w:val="24"/>
-                <w:lang w:val="en-US"/>
-              </w:rPr>
-              <w:t>product_name</w:t>
+            <w:proofErr w:type="gramStart"/>
+            <w:r>
+              <w:rPr>
+                <w:sz w:val="24"/>
+                <w:szCs w:val="24"/>
+                <w:lang w:val="en-US"/>
+              </w:rPr>
+              <w:t>product</w:t>
+            </w:r>
+            <w:proofErr w:type="gramEnd"/>
+            <w:r>
+              <w:rPr>
+                <w:sz w:val="24"/>
+                <w:szCs w:val="24"/>
+                <w:lang w:val="en-US"/>
+              </w:rPr>
+              <w:t>_name</w:t>
             </w:r>
             <w:proofErr w:type="spellEnd"/>
             <w:r>
@@ -5715,13 +5875,23 @@
               <w:t xml:space="preserve">    “</w:t>
             </w:r>
             <w:proofErr w:type="spellStart"/>
-            <w:r>
-              <w:rPr>
-                <w:sz w:val="24"/>
-                <w:szCs w:val="24"/>
-                <w:lang w:val="en-US"/>
-              </w:rPr>
-              <w:t>company_name</w:t>
+            <w:proofErr w:type="gramStart"/>
+            <w:r>
+              <w:rPr>
+                <w:sz w:val="24"/>
+                <w:szCs w:val="24"/>
+                <w:lang w:val="en-US"/>
+              </w:rPr>
+              <w:t>company</w:t>
+            </w:r>
+            <w:proofErr w:type="gramEnd"/>
+            <w:r>
+              <w:rPr>
+                <w:sz w:val="24"/>
+                <w:szCs w:val="24"/>
+                <w:lang w:val="en-US"/>
+              </w:rPr>
+              <w:t>_name</w:t>
             </w:r>
             <w:proofErr w:type="spellEnd"/>
             <w:r>
@@ -6056,13 +6226,23 @@
               <w:t xml:space="preserve">    “</w:t>
             </w:r>
             <w:proofErr w:type="spellStart"/>
-            <w:r>
-              <w:rPr>
-                <w:sz w:val="24"/>
-                <w:szCs w:val="24"/>
-                <w:lang w:val="en-US"/>
-              </w:rPr>
-              <w:t>customer_id</w:t>
+            <w:proofErr w:type="gramStart"/>
+            <w:r>
+              <w:rPr>
+                <w:sz w:val="24"/>
+                <w:szCs w:val="24"/>
+                <w:lang w:val="en-US"/>
+              </w:rPr>
+              <w:t>customer</w:t>
+            </w:r>
+            <w:proofErr w:type="gramEnd"/>
+            <w:r>
+              <w:rPr>
+                <w:sz w:val="24"/>
+                <w:szCs w:val="24"/>
+                <w:lang w:val="en-US"/>
+              </w:rPr>
+              <w:t>_id</w:t>
             </w:r>
             <w:proofErr w:type="spellEnd"/>
             <w:r>
@@ -6092,13 +6272,23 @@
               <w:t xml:space="preserve">     “</w:t>
             </w:r>
             <w:proofErr w:type="spellStart"/>
-            <w:r>
-              <w:rPr>
-                <w:sz w:val="24"/>
-                <w:szCs w:val="24"/>
-                <w:lang w:val="en-US"/>
-              </w:rPr>
-              <w:t>company_name</w:t>
+            <w:proofErr w:type="gramStart"/>
+            <w:r>
+              <w:rPr>
+                <w:sz w:val="24"/>
+                <w:szCs w:val="24"/>
+                <w:lang w:val="en-US"/>
+              </w:rPr>
+              <w:t>company</w:t>
+            </w:r>
+            <w:proofErr w:type="gramEnd"/>
+            <w:r>
+              <w:rPr>
+                <w:sz w:val="24"/>
+                <w:szCs w:val="24"/>
+                <w:lang w:val="en-US"/>
+              </w:rPr>
+              <w:t>_name</w:t>
             </w:r>
             <w:proofErr w:type="spellEnd"/>
             <w:r>
@@ -6128,13 +6318,23 @@
               <w:t xml:space="preserve">    “</w:t>
             </w:r>
             <w:proofErr w:type="spellStart"/>
-            <w:r>
-              <w:rPr>
-                <w:sz w:val="24"/>
-                <w:szCs w:val="24"/>
-                <w:lang w:val="en-US"/>
-              </w:rPr>
-              <w:t>product_name</w:t>
+            <w:proofErr w:type="gramStart"/>
+            <w:r>
+              <w:rPr>
+                <w:sz w:val="24"/>
+                <w:szCs w:val="24"/>
+                <w:lang w:val="en-US"/>
+              </w:rPr>
+              <w:t>product</w:t>
+            </w:r>
+            <w:proofErr w:type="gramEnd"/>
+            <w:r>
+              <w:rPr>
+                <w:sz w:val="24"/>
+                <w:szCs w:val="24"/>
+                <w:lang w:val="en-US"/>
+              </w:rPr>
+              <w:t>_name</w:t>
             </w:r>
             <w:proofErr w:type="spellEnd"/>
             <w:r>
@@ -6161,16 +6361,27 @@
                 <w:szCs w:val="24"/>
                 <w:lang w:val="en-US"/>
               </w:rPr>
+              <w:lastRenderedPageBreak/>
               <w:t xml:space="preserve">    “</w:t>
             </w:r>
             <w:proofErr w:type="spellStart"/>
-            <w:r>
-              <w:rPr>
-                <w:sz w:val="24"/>
-                <w:szCs w:val="24"/>
-                <w:lang w:val="en-US"/>
-              </w:rPr>
-              <w:t>department_id</w:t>
+            <w:proofErr w:type="gramStart"/>
+            <w:r>
+              <w:rPr>
+                <w:sz w:val="24"/>
+                <w:szCs w:val="24"/>
+                <w:lang w:val="en-US"/>
+              </w:rPr>
+              <w:t>department</w:t>
+            </w:r>
+            <w:proofErr w:type="gramEnd"/>
+            <w:r>
+              <w:rPr>
+                <w:sz w:val="24"/>
+                <w:szCs w:val="24"/>
+                <w:lang w:val="en-US"/>
+              </w:rPr>
+              <w:t>_id</w:t>
             </w:r>
             <w:proofErr w:type="spellEnd"/>
             <w:r>
@@ -6215,7 +6426,6 @@
                 <w:szCs w:val="24"/>
                 <w:lang w:val="en-US"/>
               </w:rPr>
-              <w:lastRenderedPageBreak/>
               <w:t>}]</w:t>
             </w:r>
           </w:p>
@@ -6269,7 +6479,25 @@
                 <w:szCs w:val="24"/>
                 <w:lang w:val="en-US"/>
               </w:rPr>
-              <w:t>“added to cart”</w:t>
+              <w:t>“</w:t>
+            </w:r>
+            <w:proofErr w:type="gramStart"/>
+            <w:r>
+              <w:rPr>
+                <w:sz w:val="24"/>
+                <w:szCs w:val="24"/>
+                <w:lang w:val="en-US"/>
+              </w:rPr>
+              <w:t>added</w:t>
+            </w:r>
+            <w:proofErr w:type="gramEnd"/>
+            <w:r>
+              <w:rPr>
+                <w:sz w:val="24"/>
+                <w:szCs w:val="24"/>
+                <w:lang w:val="en-US"/>
+              </w:rPr>
+              <w:t xml:space="preserve"> to cart”</w:t>
             </w:r>
           </w:p>
         </w:tc>
@@ -6575,13 +6803,23 @@
               <w:t xml:space="preserve">    “</w:t>
             </w:r>
             <w:proofErr w:type="spellStart"/>
-            <w:r>
-              <w:rPr>
-                <w:sz w:val="24"/>
-                <w:szCs w:val="24"/>
-                <w:lang w:val="en-US"/>
-              </w:rPr>
-              <w:t>customer_id</w:t>
+            <w:proofErr w:type="gramStart"/>
+            <w:r>
+              <w:rPr>
+                <w:sz w:val="24"/>
+                <w:szCs w:val="24"/>
+                <w:lang w:val="en-US"/>
+              </w:rPr>
+              <w:t>customer</w:t>
+            </w:r>
+            <w:proofErr w:type="gramEnd"/>
+            <w:r>
+              <w:rPr>
+                <w:sz w:val="24"/>
+                <w:szCs w:val="24"/>
+                <w:lang w:val="en-US"/>
+              </w:rPr>
+              <w:t>_id</w:t>
             </w:r>
             <w:proofErr w:type="spellEnd"/>
             <w:r>
@@ -6611,13 +6849,23 @@
               <w:t xml:space="preserve">    “</w:t>
             </w:r>
             <w:proofErr w:type="spellStart"/>
-            <w:r>
-              <w:rPr>
-                <w:sz w:val="24"/>
-                <w:szCs w:val="24"/>
-                <w:lang w:val="en-US"/>
-              </w:rPr>
-              <w:t>product_name</w:t>
+            <w:proofErr w:type="gramStart"/>
+            <w:r>
+              <w:rPr>
+                <w:sz w:val="24"/>
+                <w:szCs w:val="24"/>
+                <w:lang w:val="en-US"/>
+              </w:rPr>
+              <w:t>product</w:t>
+            </w:r>
+            <w:proofErr w:type="gramEnd"/>
+            <w:r>
+              <w:rPr>
+                <w:sz w:val="24"/>
+                <w:szCs w:val="24"/>
+                <w:lang w:val="en-US"/>
+              </w:rPr>
+              <w:t>_name</w:t>
             </w:r>
             <w:proofErr w:type="spellEnd"/>
             <w:r>
@@ -6647,13 +6895,23 @@
               <w:t xml:space="preserve">    “</w:t>
             </w:r>
             <w:proofErr w:type="spellStart"/>
-            <w:r>
-              <w:rPr>
-                <w:sz w:val="24"/>
-                <w:szCs w:val="24"/>
-                <w:lang w:val="en-US"/>
-              </w:rPr>
-              <w:t>department_id</w:t>
+            <w:proofErr w:type="gramStart"/>
+            <w:r>
+              <w:rPr>
+                <w:sz w:val="24"/>
+                <w:szCs w:val="24"/>
+                <w:lang w:val="en-US"/>
+              </w:rPr>
+              <w:t>department</w:t>
+            </w:r>
+            <w:proofErr w:type="gramEnd"/>
+            <w:r>
+              <w:rPr>
+                <w:sz w:val="24"/>
+                <w:szCs w:val="24"/>
+                <w:lang w:val="en-US"/>
+              </w:rPr>
+              <w:t>_id</w:t>
             </w:r>
             <w:proofErr w:type="spellEnd"/>
             <w:r>
@@ -6683,13 +6941,23 @@
               <w:t xml:space="preserve">     “</w:t>
             </w:r>
             <w:proofErr w:type="spellStart"/>
-            <w:r>
-              <w:rPr>
-                <w:sz w:val="24"/>
-                <w:szCs w:val="24"/>
-                <w:lang w:val="en-US"/>
-              </w:rPr>
-              <w:t>company_name</w:t>
+            <w:proofErr w:type="gramStart"/>
+            <w:r>
+              <w:rPr>
+                <w:sz w:val="24"/>
+                <w:szCs w:val="24"/>
+                <w:lang w:val="en-US"/>
+              </w:rPr>
+              <w:t>company</w:t>
+            </w:r>
+            <w:proofErr w:type="gramEnd"/>
+            <w:r>
+              <w:rPr>
+                <w:sz w:val="24"/>
+                <w:szCs w:val="24"/>
+                <w:lang w:val="en-US"/>
+              </w:rPr>
+              <w:t>_name</w:t>
             </w:r>
             <w:proofErr w:type="spellEnd"/>
             <w:r>
@@ -6788,13 +7056,23 @@
               </w:rPr>
               <w:t>“</w:t>
             </w:r>
-            <w:r>
-              <w:rPr>
-                <w:sz w:val="24"/>
-                <w:szCs w:val="24"/>
-                <w:lang w:val="en-US"/>
-              </w:rPr>
-              <w:t xml:space="preserve">removed from </w:t>
+            <w:proofErr w:type="gramStart"/>
+            <w:r>
+              <w:rPr>
+                <w:sz w:val="24"/>
+                <w:szCs w:val="24"/>
+                <w:lang w:val="en-US"/>
+              </w:rPr>
+              <w:t>removed</w:t>
+            </w:r>
+            <w:proofErr w:type="gramEnd"/>
+            <w:r>
+              <w:rPr>
+                <w:sz w:val="24"/>
+                <w:szCs w:val="24"/>
+                <w:lang w:val="en-US"/>
+              </w:rPr>
+              <w:t xml:space="preserve"> from </w:t>
             </w:r>
             <w:r>
               <w:rPr>
@@ -7101,13 +7379,23 @@
               <w:t xml:space="preserve">    “</w:t>
             </w:r>
             <w:proofErr w:type="spellStart"/>
-            <w:r>
-              <w:rPr>
-                <w:sz w:val="24"/>
-                <w:szCs w:val="24"/>
-                <w:lang w:val="en-US"/>
-              </w:rPr>
-              <w:t>customer_id</w:t>
+            <w:proofErr w:type="gramStart"/>
+            <w:r>
+              <w:rPr>
+                <w:sz w:val="24"/>
+                <w:szCs w:val="24"/>
+                <w:lang w:val="en-US"/>
+              </w:rPr>
+              <w:t>customer</w:t>
+            </w:r>
+            <w:proofErr w:type="gramEnd"/>
+            <w:r>
+              <w:rPr>
+                <w:sz w:val="24"/>
+                <w:szCs w:val="24"/>
+                <w:lang w:val="en-US"/>
+              </w:rPr>
+              <w:t>_id</w:t>
             </w:r>
             <w:proofErr w:type="spellEnd"/>
             <w:r>
@@ -7163,6 +7451,7 @@
                 <w:szCs w:val="24"/>
                 <w:lang w:val="en-US"/>
               </w:rPr>
+              <w:lastRenderedPageBreak/>
               <w:t>OUTPUT</w:t>
             </w:r>
           </w:p>
@@ -7276,7 +7565,6 @@
                 <w:szCs w:val="24"/>
                 <w:lang w:val="en-US"/>
               </w:rPr>
-              <w:lastRenderedPageBreak/>
               <w:t xml:space="preserve">ENDPOINT </w:t>
             </w:r>
             <w:r>
@@ -7519,13 +7807,23 @@
               <w:t xml:space="preserve">     “</w:t>
             </w:r>
             <w:proofErr w:type="spellStart"/>
-            <w:r>
-              <w:rPr>
-                <w:sz w:val="24"/>
-                <w:szCs w:val="24"/>
-                <w:lang w:val="en-US"/>
-              </w:rPr>
-              <w:t>customer_id</w:t>
+            <w:proofErr w:type="gramStart"/>
+            <w:r>
+              <w:rPr>
+                <w:sz w:val="24"/>
+                <w:szCs w:val="24"/>
+                <w:lang w:val="en-US"/>
+              </w:rPr>
+              <w:t>customer</w:t>
+            </w:r>
+            <w:proofErr w:type="gramEnd"/>
+            <w:r>
+              <w:rPr>
+                <w:sz w:val="24"/>
+                <w:szCs w:val="24"/>
+                <w:lang w:val="en-US"/>
+              </w:rPr>
+              <w:t>_id</w:t>
             </w:r>
             <w:proofErr w:type="spellEnd"/>
             <w:r>
@@ -7573,13 +7871,23 @@
               <w:t xml:space="preserve">     “</w:t>
             </w:r>
             <w:proofErr w:type="spellStart"/>
-            <w:r>
-              <w:rPr>
-                <w:sz w:val="24"/>
-                <w:szCs w:val="24"/>
-                <w:lang w:val="en-US"/>
-              </w:rPr>
-              <w:t>payment_method</w:t>
+            <w:proofErr w:type="gramStart"/>
+            <w:r>
+              <w:rPr>
+                <w:sz w:val="24"/>
+                <w:szCs w:val="24"/>
+                <w:lang w:val="en-US"/>
+              </w:rPr>
+              <w:t>payment</w:t>
+            </w:r>
+            <w:proofErr w:type="gramEnd"/>
+            <w:r>
+              <w:rPr>
+                <w:sz w:val="24"/>
+                <w:szCs w:val="24"/>
+                <w:lang w:val="en-US"/>
+              </w:rPr>
+              <w:t>_method</w:t>
             </w:r>
             <w:proofErr w:type="spellEnd"/>
             <w:r>
@@ -7609,13 +7917,23 @@
               <w:t xml:space="preserve">      “</w:t>
             </w:r>
             <w:proofErr w:type="spellStart"/>
-            <w:r>
-              <w:rPr>
-                <w:sz w:val="24"/>
-                <w:szCs w:val="24"/>
-                <w:lang w:val="en-US"/>
-              </w:rPr>
-              <w:t>total_</w:t>
+            <w:proofErr w:type="gramStart"/>
+            <w:r>
+              <w:rPr>
+                <w:sz w:val="24"/>
+                <w:szCs w:val="24"/>
+                <w:lang w:val="en-US"/>
+              </w:rPr>
+              <w:t>total</w:t>
+            </w:r>
+            <w:proofErr w:type="gramEnd"/>
+            <w:r>
+              <w:rPr>
+                <w:sz w:val="24"/>
+                <w:szCs w:val="24"/>
+                <w:lang w:val="en-US"/>
+              </w:rPr>
+              <w:t>_</w:t>
             </w:r>
             <w:r>
               <w:rPr>
@@ -7971,13 +8289,23 @@
               <w:t xml:space="preserve">   “</w:t>
             </w:r>
             <w:proofErr w:type="spellStart"/>
-            <w:r>
-              <w:rPr>
-                <w:sz w:val="24"/>
-                <w:szCs w:val="24"/>
-                <w:lang w:val="en-US"/>
-              </w:rPr>
-              <w:t>customer_id</w:t>
+            <w:proofErr w:type="gramStart"/>
+            <w:r>
+              <w:rPr>
+                <w:sz w:val="24"/>
+                <w:szCs w:val="24"/>
+                <w:lang w:val="en-US"/>
+              </w:rPr>
+              <w:t>customer</w:t>
+            </w:r>
+            <w:proofErr w:type="gramEnd"/>
+            <w:r>
+              <w:rPr>
+                <w:sz w:val="24"/>
+                <w:szCs w:val="24"/>
+                <w:lang w:val="en-US"/>
+              </w:rPr>
+              <w:t>_id</w:t>
             </w:r>
             <w:proofErr w:type="spellEnd"/>
             <w:r>
@@ -8077,13 +8405,23 @@
               <w:t xml:space="preserve">   “</w:t>
             </w:r>
             <w:proofErr w:type="spellStart"/>
-            <w:r>
-              <w:rPr>
-                <w:sz w:val="24"/>
-                <w:szCs w:val="24"/>
-                <w:lang w:val="en-US"/>
-              </w:rPr>
-              <w:t>number_of_visits</w:t>
+            <w:proofErr w:type="gramStart"/>
+            <w:r>
+              <w:rPr>
+                <w:sz w:val="24"/>
+                <w:szCs w:val="24"/>
+                <w:lang w:val="en-US"/>
+              </w:rPr>
+              <w:t>number</w:t>
+            </w:r>
+            <w:proofErr w:type="gramEnd"/>
+            <w:r>
+              <w:rPr>
+                <w:sz w:val="24"/>
+                <w:szCs w:val="24"/>
+                <w:lang w:val="en-US"/>
+              </w:rPr>
+              <w:t>_of_visits</w:t>
             </w:r>
             <w:proofErr w:type="spellEnd"/>
             <w:r>
@@ -8167,6 +8505,7 @@
                 <w:szCs w:val="24"/>
                 <w:lang w:val="en-US"/>
               </w:rPr>
+              <w:lastRenderedPageBreak/>
               <w:t xml:space="preserve">ENDPOINT </w:t>
             </w:r>
             <w:r>
@@ -8268,7 +8607,6 @@
                 <w:szCs w:val="24"/>
                 <w:lang w:val="en-US"/>
               </w:rPr>
-              <w:lastRenderedPageBreak/>
               <w:t>URL</w:t>
             </w:r>
           </w:p>
@@ -8417,13 +8755,23 @@
               <w:t xml:space="preserve">    “</w:t>
             </w:r>
             <w:proofErr w:type="spellStart"/>
-            <w:r>
-              <w:rPr>
-                <w:sz w:val="24"/>
-                <w:szCs w:val="24"/>
-                <w:lang w:val="en-US"/>
-              </w:rPr>
-              <w:t>number_of_visits</w:t>
+            <w:proofErr w:type="gramStart"/>
+            <w:r>
+              <w:rPr>
+                <w:sz w:val="24"/>
+                <w:szCs w:val="24"/>
+                <w:lang w:val="en-US"/>
+              </w:rPr>
+              <w:t>number</w:t>
+            </w:r>
+            <w:proofErr w:type="gramEnd"/>
+            <w:r>
+              <w:rPr>
+                <w:sz w:val="24"/>
+                <w:szCs w:val="24"/>
+                <w:lang w:val="en-US"/>
+              </w:rPr>
+              <w:t>_of_visits</w:t>
             </w:r>
             <w:proofErr w:type="spellEnd"/>
             <w:r>
@@ -8461,13 +8809,23 @@
               <w:t>“</w:t>
             </w:r>
             <w:proofErr w:type="spellStart"/>
-            <w:r>
-              <w:rPr>
-                <w:sz w:val="24"/>
-                <w:szCs w:val="24"/>
-                <w:lang w:val="en-US"/>
-              </w:rPr>
-              <w:t>customer_id</w:t>
+            <w:proofErr w:type="gramStart"/>
+            <w:r>
+              <w:rPr>
+                <w:sz w:val="24"/>
+                <w:szCs w:val="24"/>
+                <w:lang w:val="en-US"/>
+              </w:rPr>
+              <w:t>customer</w:t>
+            </w:r>
+            <w:proofErr w:type="gramEnd"/>
+            <w:r>
+              <w:rPr>
+                <w:sz w:val="24"/>
+                <w:szCs w:val="24"/>
+                <w:lang w:val="en-US"/>
+              </w:rPr>
+              <w:t>_id</w:t>
             </w:r>
             <w:proofErr w:type="spellEnd"/>
             <w:r>
@@ -8497,13 +8855,23 @@
               <w:t xml:space="preserve">    “</w:t>
             </w:r>
             <w:proofErr w:type="spellStart"/>
-            <w:r>
-              <w:rPr>
-                <w:sz w:val="24"/>
-                <w:szCs w:val="24"/>
-                <w:lang w:val="en-US"/>
-              </w:rPr>
-              <w:t>product_name</w:t>
+            <w:proofErr w:type="gramStart"/>
+            <w:r>
+              <w:rPr>
+                <w:sz w:val="24"/>
+                <w:szCs w:val="24"/>
+                <w:lang w:val="en-US"/>
+              </w:rPr>
+              <w:t>product</w:t>
+            </w:r>
+            <w:proofErr w:type="gramEnd"/>
+            <w:r>
+              <w:rPr>
+                <w:sz w:val="24"/>
+                <w:szCs w:val="24"/>
+                <w:lang w:val="en-US"/>
+              </w:rPr>
+              <w:t>_name</w:t>
             </w:r>
             <w:proofErr w:type="spellEnd"/>
             <w:r>
@@ -8533,13 +8901,23 @@
               <w:t xml:space="preserve">    “</w:t>
             </w:r>
             <w:proofErr w:type="spellStart"/>
-            <w:r>
-              <w:rPr>
-                <w:sz w:val="24"/>
-                <w:szCs w:val="24"/>
-                <w:lang w:val="en-US"/>
-              </w:rPr>
-              <w:t>department_id</w:t>
+            <w:proofErr w:type="gramStart"/>
+            <w:r>
+              <w:rPr>
+                <w:sz w:val="24"/>
+                <w:szCs w:val="24"/>
+                <w:lang w:val="en-US"/>
+              </w:rPr>
+              <w:t>department</w:t>
+            </w:r>
+            <w:proofErr w:type="gramEnd"/>
+            <w:r>
+              <w:rPr>
+                <w:sz w:val="24"/>
+                <w:szCs w:val="24"/>
+                <w:lang w:val="en-US"/>
+              </w:rPr>
+              <w:t>_id</w:t>
             </w:r>
             <w:proofErr w:type="spellEnd"/>
             <w:r>
@@ -8569,13 +8947,23 @@
               <w:t xml:space="preserve">     “</w:t>
             </w:r>
             <w:proofErr w:type="spellStart"/>
-            <w:r>
-              <w:rPr>
-                <w:sz w:val="24"/>
-                <w:szCs w:val="24"/>
-                <w:lang w:val="en-US"/>
-              </w:rPr>
-              <w:t>company_name</w:t>
+            <w:proofErr w:type="gramStart"/>
+            <w:r>
+              <w:rPr>
+                <w:sz w:val="24"/>
+                <w:szCs w:val="24"/>
+                <w:lang w:val="en-US"/>
+              </w:rPr>
+              <w:t>company</w:t>
+            </w:r>
+            <w:proofErr w:type="gramEnd"/>
+            <w:r>
+              <w:rPr>
+                <w:sz w:val="24"/>
+                <w:szCs w:val="24"/>
+                <w:lang w:val="en-US"/>
+              </w:rPr>
+              <w:t>_name</w:t>
             </w:r>
             <w:proofErr w:type="spellEnd"/>
             <w:r>
@@ -9082,13 +9470,23 @@
               <w:t xml:space="preserve">     “</w:t>
             </w:r>
             <w:proofErr w:type="spellStart"/>
-            <w:r>
-              <w:rPr>
-                <w:sz w:val="24"/>
-                <w:szCs w:val="24"/>
-                <w:lang w:val="en-US"/>
-              </w:rPr>
-              <w:t>product_name</w:t>
+            <w:proofErr w:type="gramStart"/>
+            <w:r>
+              <w:rPr>
+                <w:sz w:val="24"/>
+                <w:szCs w:val="24"/>
+                <w:lang w:val="en-US"/>
+              </w:rPr>
+              <w:t>product</w:t>
+            </w:r>
+            <w:proofErr w:type="gramEnd"/>
+            <w:r>
+              <w:rPr>
+                <w:sz w:val="24"/>
+                <w:szCs w:val="24"/>
+                <w:lang w:val="en-US"/>
+              </w:rPr>
+              <w:t>_name</w:t>
             </w:r>
             <w:proofErr w:type="spellEnd"/>
             <w:r>
@@ -9181,6 +9579,7 @@
                 <w:szCs w:val="24"/>
                 <w:lang w:val="en-US"/>
               </w:rPr>
+              <w:lastRenderedPageBreak/>
               <w:t>ENDPOINT 18</w:t>
             </w:r>
             <w:r>
@@ -9220,7 +9619,6 @@
                 <w:szCs w:val="24"/>
                 <w:lang w:val="en-US"/>
               </w:rPr>
-              <w:lastRenderedPageBreak/>
               <w:t>DESCRIPTION</w:t>
             </w:r>
           </w:p>
@@ -9808,13 +10206,23 @@
               <w:t xml:space="preserve">    “</w:t>
             </w:r>
             <w:proofErr w:type="spellStart"/>
-            <w:r>
-              <w:rPr>
-                <w:sz w:val="24"/>
-                <w:szCs w:val="24"/>
-                <w:lang w:val="en-US"/>
-              </w:rPr>
-              <w:t>customer_id</w:t>
+            <w:proofErr w:type="gramStart"/>
+            <w:r>
+              <w:rPr>
+                <w:sz w:val="24"/>
+                <w:szCs w:val="24"/>
+                <w:lang w:val="en-US"/>
+              </w:rPr>
+              <w:t>customer</w:t>
+            </w:r>
+            <w:proofErr w:type="gramEnd"/>
+            <w:r>
+              <w:rPr>
+                <w:sz w:val="24"/>
+                <w:szCs w:val="24"/>
+                <w:lang w:val="en-US"/>
+              </w:rPr>
+              <w:t>_id</w:t>
             </w:r>
             <w:proofErr w:type="spellEnd"/>
             <w:r>
@@ -9844,13 +10252,23 @@
               <w:t xml:space="preserve">    “</w:t>
             </w:r>
             <w:proofErr w:type="spellStart"/>
-            <w:r>
-              <w:rPr>
-                <w:sz w:val="24"/>
-                <w:szCs w:val="24"/>
-                <w:lang w:val="en-US"/>
-              </w:rPr>
-              <w:t>product_name</w:t>
+            <w:proofErr w:type="gramStart"/>
+            <w:r>
+              <w:rPr>
+                <w:sz w:val="24"/>
+                <w:szCs w:val="24"/>
+                <w:lang w:val="en-US"/>
+              </w:rPr>
+              <w:t>product</w:t>
+            </w:r>
+            <w:proofErr w:type="gramEnd"/>
+            <w:r>
+              <w:rPr>
+                <w:sz w:val="24"/>
+                <w:szCs w:val="24"/>
+                <w:lang w:val="en-US"/>
+              </w:rPr>
+              <w:t>_name</w:t>
             </w:r>
             <w:proofErr w:type="spellEnd"/>
             <w:r>
@@ -9880,13 +10298,23 @@
               <w:t xml:space="preserve">    “</w:t>
             </w:r>
             <w:proofErr w:type="spellStart"/>
-            <w:r>
-              <w:rPr>
-                <w:sz w:val="24"/>
-                <w:szCs w:val="24"/>
-                <w:lang w:val="en-US"/>
-              </w:rPr>
-              <w:t>department_id</w:t>
+            <w:proofErr w:type="gramStart"/>
+            <w:r>
+              <w:rPr>
+                <w:sz w:val="24"/>
+                <w:szCs w:val="24"/>
+                <w:lang w:val="en-US"/>
+              </w:rPr>
+              <w:t>department</w:t>
+            </w:r>
+            <w:proofErr w:type="gramEnd"/>
+            <w:r>
+              <w:rPr>
+                <w:sz w:val="24"/>
+                <w:szCs w:val="24"/>
+                <w:lang w:val="en-US"/>
+              </w:rPr>
+              <w:t>_id</w:t>
             </w:r>
             <w:proofErr w:type="spellEnd"/>
             <w:r>
@@ -9916,13 +10344,23 @@
               <w:t xml:space="preserve">     “</w:t>
             </w:r>
             <w:proofErr w:type="spellStart"/>
-            <w:r>
-              <w:rPr>
-                <w:sz w:val="24"/>
-                <w:szCs w:val="24"/>
-                <w:lang w:val="en-US"/>
-              </w:rPr>
-              <w:t>company_name</w:t>
+            <w:proofErr w:type="gramStart"/>
+            <w:r>
+              <w:rPr>
+                <w:sz w:val="24"/>
+                <w:szCs w:val="24"/>
+                <w:lang w:val="en-US"/>
+              </w:rPr>
+              <w:t>company</w:t>
+            </w:r>
+            <w:proofErr w:type="gramEnd"/>
+            <w:r>
+              <w:rPr>
+                <w:sz w:val="24"/>
+                <w:szCs w:val="24"/>
+                <w:lang w:val="en-US"/>
+              </w:rPr>
+              <w:t>_name</w:t>
             </w:r>
             <w:proofErr w:type="spellEnd"/>
             <w:r>
@@ -10019,7 +10457,25 @@
                 <w:szCs w:val="24"/>
                 <w:lang w:val="en-US"/>
               </w:rPr>
-              <w:t>“added to cart”</w:t>
+              <w:t>“</w:t>
+            </w:r>
+            <w:proofErr w:type="gramStart"/>
+            <w:r>
+              <w:rPr>
+                <w:sz w:val="24"/>
+                <w:szCs w:val="24"/>
+                <w:lang w:val="en-US"/>
+              </w:rPr>
+              <w:t>added</w:t>
+            </w:r>
+            <w:proofErr w:type="gramEnd"/>
+            <w:r>
+              <w:rPr>
+                <w:sz w:val="24"/>
+                <w:szCs w:val="24"/>
+                <w:lang w:val="en-US"/>
+              </w:rPr>
+              <w:t xml:space="preserve"> to cart”</w:t>
             </w:r>
           </w:p>
         </w:tc>
@@ -10166,6 +10622,7 @@
                 <w:szCs w:val="24"/>
                 <w:lang w:val="en-US"/>
               </w:rPr>
+              <w:lastRenderedPageBreak/>
               <w:t>URL</w:t>
             </w:r>
           </w:p>
@@ -10230,7 +10687,6 @@
                 <w:szCs w:val="24"/>
                 <w:lang w:val="en-US"/>
               </w:rPr>
-              <w:lastRenderedPageBreak/>
               <w:t>METHOD</w:t>
             </w:r>
           </w:p>
@@ -10327,13 +10783,23 @@
               <w:t xml:space="preserve">    “</w:t>
             </w:r>
             <w:proofErr w:type="spellStart"/>
-            <w:r>
-              <w:rPr>
-                <w:sz w:val="24"/>
-                <w:szCs w:val="24"/>
-                <w:lang w:val="en-US"/>
-              </w:rPr>
-              <w:t>customer_</w:t>
+            <w:proofErr w:type="gramStart"/>
+            <w:r>
+              <w:rPr>
+                <w:sz w:val="24"/>
+                <w:szCs w:val="24"/>
+                <w:lang w:val="en-US"/>
+              </w:rPr>
+              <w:t>customer</w:t>
+            </w:r>
+            <w:proofErr w:type="gramEnd"/>
+            <w:r>
+              <w:rPr>
+                <w:sz w:val="24"/>
+                <w:szCs w:val="24"/>
+                <w:lang w:val="en-US"/>
+              </w:rPr>
+              <w:t>_</w:t>
             </w:r>
             <w:r>
               <w:rPr>
@@ -10379,13 +10845,23 @@
               <w:t xml:space="preserve">    “</w:t>
             </w:r>
             <w:proofErr w:type="spellStart"/>
-            <w:r>
-              <w:rPr>
-                <w:sz w:val="24"/>
-                <w:szCs w:val="24"/>
-                <w:lang w:val="en-US"/>
-              </w:rPr>
-              <w:t>security_</w:t>
+            <w:proofErr w:type="gramStart"/>
+            <w:r>
+              <w:rPr>
+                <w:sz w:val="24"/>
+                <w:szCs w:val="24"/>
+                <w:lang w:val="en-US"/>
+              </w:rPr>
+              <w:t>security</w:t>
+            </w:r>
+            <w:proofErr w:type="gramEnd"/>
+            <w:r>
+              <w:rPr>
+                <w:sz w:val="24"/>
+                <w:szCs w:val="24"/>
+                <w:lang w:val="en-US"/>
+              </w:rPr>
+              <w:t>_</w:t>
             </w:r>
             <w:r>
               <w:rPr>
@@ -10511,13 +10987,23 @@
               <w:t xml:space="preserve">    “</w:t>
             </w:r>
             <w:proofErr w:type="spellStart"/>
-            <w:r>
-              <w:rPr>
-                <w:sz w:val="24"/>
-                <w:szCs w:val="24"/>
-                <w:lang w:val="en-US"/>
-              </w:rPr>
-              <w:t>new_password</w:t>
+            <w:proofErr w:type="gramStart"/>
+            <w:r>
+              <w:rPr>
+                <w:sz w:val="24"/>
+                <w:szCs w:val="24"/>
+                <w:lang w:val="en-US"/>
+              </w:rPr>
+              <w:t>new</w:t>
+            </w:r>
+            <w:proofErr w:type="gramEnd"/>
+            <w:r>
+              <w:rPr>
+                <w:sz w:val="24"/>
+                <w:szCs w:val="24"/>
+                <w:lang w:val="en-US"/>
+              </w:rPr>
+              <w:t>_password</w:t>
             </w:r>
             <w:proofErr w:type="spellEnd"/>
             <w:r>
@@ -10850,13 +11336,23 @@
               <w:t xml:space="preserve">    “</w:t>
             </w:r>
             <w:proofErr w:type="spellStart"/>
-            <w:r>
-              <w:rPr>
-                <w:sz w:val="24"/>
-                <w:szCs w:val="24"/>
-                <w:lang w:val="en-US"/>
-              </w:rPr>
-              <w:t>customer_id</w:t>
+            <w:proofErr w:type="gramStart"/>
+            <w:r>
+              <w:rPr>
+                <w:sz w:val="24"/>
+                <w:szCs w:val="24"/>
+                <w:lang w:val="en-US"/>
+              </w:rPr>
+              <w:t>customer</w:t>
+            </w:r>
+            <w:proofErr w:type="gramEnd"/>
+            <w:r>
+              <w:rPr>
+                <w:sz w:val="24"/>
+                <w:szCs w:val="24"/>
+                <w:lang w:val="en-US"/>
+              </w:rPr>
+              <w:t>_id</w:t>
             </w:r>
             <w:proofErr w:type="spellEnd"/>
             <w:r>
@@ -10886,13 +11382,23 @@
               <w:t xml:space="preserve">    “</w:t>
             </w:r>
             <w:proofErr w:type="spellStart"/>
-            <w:r>
-              <w:rPr>
-                <w:sz w:val="24"/>
-                <w:szCs w:val="24"/>
-                <w:lang w:val="en-US"/>
-              </w:rPr>
-              <w:t>security_</w:t>
+            <w:proofErr w:type="gramStart"/>
+            <w:r>
+              <w:rPr>
+                <w:sz w:val="24"/>
+                <w:szCs w:val="24"/>
+                <w:lang w:val="en-US"/>
+              </w:rPr>
+              <w:t>security</w:t>
+            </w:r>
+            <w:proofErr w:type="gramEnd"/>
+            <w:r>
+              <w:rPr>
+                <w:sz w:val="24"/>
+                <w:szCs w:val="24"/>
+                <w:lang w:val="en-US"/>
+              </w:rPr>
+              <w:t>_</w:t>
             </w:r>
             <w:r>
               <w:rPr>
@@ -11197,6 +11703,7 @@
                 <w:szCs w:val="24"/>
                 <w:lang w:val="en-US"/>
               </w:rPr>
+              <w:lastRenderedPageBreak/>
               <w:t>METHOD</w:t>
             </w:r>
           </w:p>
@@ -11249,7 +11756,6 @@
                 <w:szCs w:val="24"/>
                 <w:lang w:val="en-US"/>
               </w:rPr>
-              <w:lastRenderedPageBreak/>
               <w:t>INPUT</w:t>
             </w:r>
           </w:p>
@@ -11294,13 +11800,23 @@
               <w:t xml:space="preserve">    “</w:t>
             </w:r>
             <w:proofErr w:type="spellStart"/>
-            <w:r>
-              <w:rPr>
-                <w:sz w:val="24"/>
-                <w:szCs w:val="24"/>
-                <w:lang w:val="en-US"/>
-              </w:rPr>
-              <w:t>company_name</w:t>
+            <w:proofErr w:type="gramStart"/>
+            <w:r>
+              <w:rPr>
+                <w:sz w:val="24"/>
+                <w:szCs w:val="24"/>
+                <w:lang w:val="en-US"/>
+              </w:rPr>
+              <w:t>company</w:t>
+            </w:r>
+            <w:proofErr w:type="gramEnd"/>
+            <w:r>
+              <w:rPr>
+                <w:sz w:val="24"/>
+                <w:szCs w:val="24"/>
+                <w:lang w:val="en-US"/>
+              </w:rPr>
+              <w:t>_name</w:t>
             </w:r>
             <w:proofErr w:type="spellEnd"/>
             <w:r>
@@ -11330,13 +11846,23 @@
               <w:t xml:space="preserve">    “</w:t>
             </w:r>
             <w:proofErr w:type="spellStart"/>
-            <w:r>
-              <w:rPr>
-                <w:sz w:val="24"/>
-                <w:szCs w:val="24"/>
-                <w:lang w:val="en-US"/>
-              </w:rPr>
-              <w:t>product_name</w:t>
+            <w:proofErr w:type="gramStart"/>
+            <w:r>
+              <w:rPr>
+                <w:sz w:val="24"/>
+                <w:szCs w:val="24"/>
+                <w:lang w:val="en-US"/>
+              </w:rPr>
+              <w:t>product</w:t>
+            </w:r>
+            <w:proofErr w:type="gramEnd"/>
+            <w:r>
+              <w:rPr>
+                <w:sz w:val="24"/>
+                <w:szCs w:val="24"/>
+                <w:lang w:val="en-US"/>
+              </w:rPr>
+              <w:t>_name</w:t>
             </w:r>
             <w:proofErr w:type="spellEnd"/>
             <w:r>
@@ -11738,13 +12264,23 @@
               <w:t xml:space="preserve">    “</w:t>
             </w:r>
             <w:proofErr w:type="spellStart"/>
-            <w:r>
-              <w:rPr>
-                <w:sz w:val="24"/>
-                <w:szCs w:val="24"/>
-                <w:lang w:val="en-US"/>
-              </w:rPr>
-              <w:t>company_name</w:t>
+            <w:proofErr w:type="gramStart"/>
+            <w:r>
+              <w:rPr>
+                <w:sz w:val="24"/>
+                <w:szCs w:val="24"/>
+                <w:lang w:val="en-US"/>
+              </w:rPr>
+              <w:t>company</w:t>
+            </w:r>
+            <w:proofErr w:type="gramEnd"/>
+            <w:r>
+              <w:rPr>
+                <w:sz w:val="24"/>
+                <w:szCs w:val="24"/>
+                <w:lang w:val="en-US"/>
+              </w:rPr>
+              <w:t>_name</w:t>
             </w:r>
             <w:proofErr w:type="spellEnd"/>
             <w:r>
@@ -11774,13 +12310,23 @@
               <w:t xml:space="preserve">    “</w:t>
             </w:r>
             <w:proofErr w:type="spellStart"/>
-            <w:r>
-              <w:rPr>
-                <w:sz w:val="24"/>
-                <w:szCs w:val="24"/>
-                <w:lang w:val="en-US"/>
-              </w:rPr>
-              <w:t>product_name</w:t>
+            <w:proofErr w:type="gramStart"/>
+            <w:r>
+              <w:rPr>
+                <w:sz w:val="24"/>
+                <w:szCs w:val="24"/>
+                <w:lang w:val="en-US"/>
+              </w:rPr>
+              <w:t>product</w:t>
+            </w:r>
+            <w:proofErr w:type="gramEnd"/>
+            <w:r>
+              <w:rPr>
+                <w:sz w:val="24"/>
+                <w:szCs w:val="24"/>
+                <w:lang w:val="en-US"/>
+              </w:rPr>
+              <w:t>_name</w:t>
             </w:r>
             <w:proofErr w:type="spellEnd"/>
             <w:r>
@@ -12221,53 +12767,27 @@
                 <w:szCs w:val="24"/>
                 <w:lang w:val="en-US"/>
               </w:rPr>
-              <w:t xml:space="preserve">    “</w:t>
-            </w:r>
-            <w:proofErr w:type="spellStart"/>
-            <w:r>
-              <w:rPr>
-                <w:sz w:val="24"/>
-                <w:szCs w:val="24"/>
-                <w:lang w:val="en-US"/>
-              </w:rPr>
-              <w:t>company_name</w:t>
-            </w:r>
-            <w:proofErr w:type="spellEnd"/>
-            <w:r>
-              <w:rPr>
-                <w:sz w:val="24"/>
-                <w:szCs w:val="24"/>
-                <w:lang w:val="en-US"/>
-              </w:rPr>
-              <w:t>”: string</w:t>
-            </w:r>
-          </w:p>
-          <w:p>
-            <w:pPr>
-              <w:spacing w:after="160" w:line="259" w:lineRule="auto"/>
-              <w:rPr>
-                <w:sz w:val="24"/>
-                <w:szCs w:val="24"/>
-                <w:lang w:val="en-US"/>
-              </w:rPr>
-            </w:pPr>
-            <w:r>
-              <w:rPr>
-                <w:sz w:val="24"/>
-                <w:szCs w:val="24"/>
-                <w:lang w:val="en-US"/>
-              </w:rPr>
               <w:lastRenderedPageBreak/>
               <w:t xml:space="preserve">    “</w:t>
             </w:r>
             <w:proofErr w:type="spellStart"/>
-            <w:r>
-              <w:rPr>
-                <w:sz w:val="24"/>
-                <w:szCs w:val="24"/>
-                <w:lang w:val="en-US"/>
-              </w:rPr>
-              <w:t>product_name</w:t>
+            <w:proofErr w:type="gramStart"/>
+            <w:r>
+              <w:rPr>
+                <w:sz w:val="24"/>
+                <w:szCs w:val="24"/>
+                <w:lang w:val="en-US"/>
+              </w:rPr>
+              <w:t>company</w:t>
+            </w:r>
+            <w:proofErr w:type="gramEnd"/>
+            <w:r>
+              <w:rPr>
+                <w:sz w:val="24"/>
+                <w:szCs w:val="24"/>
+                <w:lang w:val="en-US"/>
+              </w:rPr>
+              <w:t>_name</w:t>
             </w:r>
             <w:proofErr w:type="spellEnd"/>
             <w:r>
@@ -12297,13 +12817,69 @@
               <w:t xml:space="preserve">    “</w:t>
             </w:r>
             <w:proofErr w:type="spellStart"/>
-            <w:r>
-              <w:rPr>
-                <w:sz w:val="24"/>
-                <w:szCs w:val="24"/>
-                <w:lang w:val="en-US"/>
-              </w:rPr>
-              <w:t>quantity_to_order</w:t>
+            <w:proofErr w:type="gramStart"/>
+            <w:r>
+              <w:rPr>
+                <w:sz w:val="24"/>
+                <w:szCs w:val="24"/>
+                <w:lang w:val="en-US"/>
+              </w:rPr>
+              <w:t>product</w:t>
+            </w:r>
+            <w:proofErr w:type="gramEnd"/>
+            <w:r>
+              <w:rPr>
+                <w:sz w:val="24"/>
+                <w:szCs w:val="24"/>
+                <w:lang w:val="en-US"/>
+              </w:rPr>
+              <w:t>_name</w:t>
+            </w:r>
+            <w:proofErr w:type="spellEnd"/>
+            <w:r>
+              <w:rPr>
+                <w:sz w:val="24"/>
+                <w:szCs w:val="24"/>
+                <w:lang w:val="en-US"/>
+              </w:rPr>
+              <w:t>”: string</w:t>
+            </w:r>
+          </w:p>
+          <w:p>
+            <w:pPr>
+              <w:spacing w:after="160" w:line="259" w:lineRule="auto"/>
+              <w:rPr>
+                <w:sz w:val="24"/>
+                <w:szCs w:val="24"/>
+                <w:lang w:val="en-US"/>
+              </w:rPr>
+            </w:pPr>
+            <w:r>
+              <w:rPr>
+                <w:sz w:val="24"/>
+                <w:szCs w:val="24"/>
+                <w:lang w:val="en-US"/>
+              </w:rPr>
+              <w:t xml:space="preserve">    “</w:t>
+            </w:r>
+            <w:proofErr w:type="spellStart"/>
+            <w:proofErr w:type="gramStart"/>
+            <w:r>
+              <w:rPr>
+                <w:sz w:val="24"/>
+                <w:szCs w:val="24"/>
+                <w:lang w:val="en-US"/>
+              </w:rPr>
+              <w:t>quantity</w:t>
+            </w:r>
+            <w:proofErr w:type="gramEnd"/>
+            <w:r>
+              <w:rPr>
+                <w:sz w:val="24"/>
+                <w:szCs w:val="24"/>
+                <w:lang w:val="en-US"/>
+              </w:rPr>
+              <w:t>_to_order</w:t>
             </w:r>
             <w:proofErr w:type="spellEnd"/>
             <w:r>
@@ -12686,13 +13262,23 @@
               <w:t xml:space="preserve">    “</w:t>
             </w:r>
             <w:proofErr w:type="spellStart"/>
-            <w:r>
-              <w:rPr>
-                <w:sz w:val="24"/>
-                <w:szCs w:val="24"/>
-                <w:lang w:val="en-US"/>
-              </w:rPr>
-              <w:t>company_name</w:t>
+            <w:proofErr w:type="gramStart"/>
+            <w:r>
+              <w:rPr>
+                <w:sz w:val="24"/>
+                <w:szCs w:val="24"/>
+                <w:lang w:val="en-US"/>
+              </w:rPr>
+              <w:t>company</w:t>
+            </w:r>
+            <w:proofErr w:type="gramEnd"/>
+            <w:r>
+              <w:rPr>
+                <w:sz w:val="24"/>
+                <w:szCs w:val="24"/>
+                <w:lang w:val="en-US"/>
+              </w:rPr>
+              <w:t>_name</w:t>
             </w:r>
             <w:proofErr w:type="spellEnd"/>
             <w:r>
@@ -12722,13 +13308,23 @@
               <w:t xml:space="preserve">    “</w:t>
             </w:r>
             <w:proofErr w:type="spellStart"/>
-            <w:r>
-              <w:rPr>
-                <w:sz w:val="24"/>
-                <w:szCs w:val="24"/>
-                <w:lang w:val="en-US"/>
-              </w:rPr>
-              <w:t>product_name</w:t>
+            <w:proofErr w:type="gramStart"/>
+            <w:r>
+              <w:rPr>
+                <w:sz w:val="24"/>
+                <w:szCs w:val="24"/>
+                <w:lang w:val="en-US"/>
+              </w:rPr>
+              <w:t>product</w:t>
+            </w:r>
+            <w:proofErr w:type="gramEnd"/>
+            <w:r>
+              <w:rPr>
+                <w:sz w:val="24"/>
+                <w:szCs w:val="24"/>
+                <w:lang w:val="en-US"/>
+              </w:rPr>
+              <w:t>_name</w:t>
             </w:r>
             <w:proofErr w:type="spellEnd"/>
             <w:r>
@@ -12758,13 +13354,23 @@
               <w:t xml:space="preserve">    “</w:t>
             </w:r>
             <w:proofErr w:type="spellStart"/>
-            <w:r>
-              <w:rPr>
-                <w:sz w:val="24"/>
-                <w:szCs w:val="24"/>
-                <w:lang w:val="en-US"/>
-              </w:rPr>
-              <w:t>quantity_to_order</w:t>
+            <w:proofErr w:type="gramStart"/>
+            <w:r>
+              <w:rPr>
+                <w:sz w:val="24"/>
+                <w:szCs w:val="24"/>
+                <w:lang w:val="en-US"/>
+              </w:rPr>
+              <w:t>quantity</w:t>
+            </w:r>
+            <w:proofErr w:type="gramEnd"/>
+            <w:r>
+              <w:rPr>
+                <w:sz w:val="24"/>
+                <w:szCs w:val="24"/>
+                <w:lang w:val="en-US"/>
+              </w:rPr>
+              <w:t>_to_order</w:t>
             </w:r>
             <w:proofErr w:type="spellEnd"/>
             <w:r>
@@ -13171,13 +13777,23 @@
               <w:t xml:space="preserve">    “</w:t>
             </w:r>
             <w:proofErr w:type="spellStart"/>
-            <w:r>
-              <w:rPr>
-                <w:sz w:val="24"/>
-                <w:szCs w:val="24"/>
-                <w:lang w:val="en-US"/>
-              </w:rPr>
-              <w:t>company_name</w:t>
+            <w:proofErr w:type="gramStart"/>
+            <w:r>
+              <w:rPr>
+                <w:sz w:val="24"/>
+                <w:szCs w:val="24"/>
+                <w:lang w:val="en-US"/>
+              </w:rPr>
+              <w:t>company</w:t>
+            </w:r>
+            <w:proofErr w:type="gramEnd"/>
+            <w:r>
+              <w:rPr>
+                <w:sz w:val="24"/>
+                <w:szCs w:val="24"/>
+                <w:lang w:val="en-US"/>
+              </w:rPr>
+              <w:t>_name</w:t>
             </w:r>
             <w:proofErr w:type="spellEnd"/>
             <w:r>
@@ -13207,13 +13823,23 @@
               <w:t xml:space="preserve">    “</w:t>
             </w:r>
             <w:proofErr w:type="spellStart"/>
-            <w:r>
-              <w:rPr>
-                <w:sz w:val="24"/>
-                <w:szCs w:val="24"/>
-                <w:lang w:val="en-US"/>
-              </w:rPr>
-              <w:t>product_name</w:t>
+            <w:proofErr w:type="gramStart"/>
+            <w:r>
+              <w:rPr>
+                <w:sz w:val="24"/>
+                <w:szCs w:val="24"/>
+                <w:lang w:val="en-US"/>
+              </w:rPr>
+              <w:t>product</w:t>
+            </w:r>
+            <w:proofErr w:type="gramEnd"/>
+            <w:r>
+              <w:rPr>
+                <w:sz w:val="24"/>
+                <w:szCs w:val="24"/>
+                <w:lang w:val="en-US"/>
+              </w:rPr>
+              <w:t>_name</w:t>
             </w:r>
             <w:proofErr w:type="spellEnd"/>
             <w:r>
@@ -13269,6 +13895,7 @@
                 <w:szCs w:val="24"/>
                 <w:lang w:val="en-US"/>
               </w:rPr>
+              <w:lastRenderedPageBreak/>
               <w:t>OUTPUT</w:t>
             </w:r>
           </w:p>
@@ -13310,7 +13937,6 @@
                 <w:szCs w:val="24"/>
                 <w:lang w:val="en-US"/>
               </w:rPr>
-              <w:lastRenderedPageBreak/>
               <w:t xml:space="preserve">    “</w:t>
             </w:r>
             <w:r>
@@ -13640,13 +14266,23 @@
               <w:t xml:space="preserve">    “</w:t>
             </w:r>
             <w:proofErr w:type="spellStart"/>
-            <w:r>
-              <w:rPr>
-                <w:sz w:val="24"/>
-                <w:szCs w:val="24"/>
-                <w:lang w:val="en-US"/>
-              </w:rPr>
-              <w:t>company_name</w:t>
+            <w:proofErr w:type="gramStart"/>
+            <w:r>
+              <w:rPr>
+                <w:sz w:val="24"/>
+                <w:szCs w:val="24"/>
+                <w:lang w:val="en-US"/>
+              </w:rPr>
+              <w:t>company</w:t>
+            </w:r>
+            <w:proofErr w:type="gramEnd"/>
+            <w:r>
+              <w:rPr>
+                <w:sz w:val="24"/>
+                <w:szCs w:val="24"/>
+                <w:lang w:val="en-US"/>
+              </w:rPr>
+              <w:t>_name</w:t>
             </w:r>
             <w:proofErr w:type="spellEnd"/>
             <w:r>
@@ -13676,13 +14312,23 @@
               <w:t xml:space="preserve">    “</w:t>
             </w:r>
             <w:proofErr w:type="spellStart"/>
-            <w:r>
-              <w:rPr>
-                <w:sz w:val="24"/>
-                <w:szCs w:val="24"/>
-                <w:lang w:val="en-US"/>
-              </w:rPr>
-              <w:t>product_name</w:t>
+            <w:proofErr w:type="gramStart"/>
+            <w:r>
+              <w:rPr>
+                <w:sz w:val="24"/>
+                <w:szCs w:val="24"/>
+                <w:lang w:val="en-US"/>
+              </w:rPr>
+              <w:t>product</w:t>
+            </w:r>
+            <w:proofErr w:type="gramEnd"/>
+            <w:r>
+              <w:rPr>
+                <w:sz w:val="24"/>
+                <w:szCs w:val="24"/>
+                <w:lang w:val="en-US"/>
+              </w:rPr>
+              <w:t>_name</w:t>
             </w:r>
             <w:proofErr w:type="spellEnd"/>
             <w:r>

</xml_diff>